<commit_message>
image justification, convert toPDF function, refactored paths
</commit_message>
<xml_diff>
--- a/DOCX_TEMPLATE.docx
+++ b/DOCX_TEMPLATE.docx
@@ -38,46 +38,6 @@
             </w:pPr>
             <w:bookmarkStart w:id="0" w:name="_GoBack"/>
             <w:bookmarkEnd w:id="0"/>
-            <w:r>
-              <w:rPr/>
-              <w:drawing>
-                <wp:inline distT="0" distB="0" distL="0" distR="0">
-                  <wp:extent cx="933450" cy="1257300"/>
-                  <wp:effectExtent l="0" t="0" r="0" b="0"/>
-                  <wp:docPr id="1" name="Obraz 1" descr=""/>
-                  <wp:cNvGraphicFramePr>
-                    <a:graphicFrameLocks xmlns:a="http://schemas.openxmlformats.org/drawingml/2006/main" noChangeAspect="1"/>
-                  </wp:cNvGraphicFramePr>
-                  <a:graphic xmlns:a="http://schemas.openxmlformats.org/drawingml/2006/main">
-                    <a:graphicData uri="http://schemas.openxmlformats.org/drawingml/2006/picture">
-                      <pic:pic xmlns:pic="http://schemas.openxmlformats.org/drawingml/2006/picture">
-                        <pic:nvPicPr>
-                          <pic:cNvPr id="1" name="Obraz 1" descr=""/>
-                          <pic:cNvPicPr>
-                            <a:picLocks noChangeAspect="1" noChangeArrowheads="1"/>
-                          </pic:cNvPicPr>
-                        </pic:nvPicPr>
-                        <pic:blipFill>
-                          <a:blip r:embed="rId2"/>
-                          <a:stretch>
-                            <a:fillRect/>
-                          </a:stretch>
-                        </pic:blipFill>
-                        <pic:spPr bwMode="auto">
-                          <a:xfrm>
-                            <a:off x="0" y="0"/>
-                            <a:ext cx="933450" cy="1257300"/>
-                          </a:xfrm>
-                          <a:prstGeom prst="rect">
-                            <a:avLst/>
-                          </a:prstGeom>
-                        </pic:spPr>
-                      </pic:pic>
-                    </a:graphicData>
-                  </a:graphic>
-                </wp:inline>
-              </w:drawing>
-            </w:r>
             <w:r>
               <w:rPr/>
               <w:t>${PICTURE}</w:t>

</xml_diff>

<commit_message>
added skills and language dynamic field
</commit_message>
<xml_diff>
--- a/DOCX_TEMPLATE.docx
+++ b/DOCX_TEMPLATE.docx
@@ -1,6 +1,6 @@
 
 <file path=word/document.xml><?xml version="1.0" encoding="utf-8"?>
-<w:document xmlns:wpc="http://schemas.microsoft.com/office/word/2010/wordprocessingCanvas" xmlns:mc="http://schemas.openxmlformats.org/markup-compatibility/2006" xmlns:o="urn:schemas-microsoft-com:office:office" xmlns:r="http://schemas.openxmlformats.org/officeDocument/2006/relationships" xmlns:m="http://schemas.openxmlformats.org/officeDocument/2006/math" xmlns:v="urn:schemas-microsoft-com:vml" xmlns:wp14="http://schemas.microsoft.com/office/word/2010/wordprocessingDrawing" xmlns:wp="http://schemas.openxmlformats.org/drawingml/2006/wordprocessingDrawing" xmlns:w10="urn:schemas-microsoft-com:office:word" xmlns:w="http://schemas.openxmlformats.org/wordprocessingml/2006/main" xmlns:w14="http://schemas.microsoft.com/office/word/2010/wordml" xmlns:wpg="http://schemas.microsoft.com/office/word/2010/wordprocessingGroup" xmlns:wpi="http://schemas.microsoft.com/office/word/2010/wordprocessingInk" xmlns:wne="http://schemas.microsoft.com/office/word/2006/wordml" xmlns:wps="http://schemas.microsoft.com/office/word/2010/wordprocessingShape" mc:Ignorable="w14 wp14">
+<w:document xmlns:w="http://schemas.openxmlformats.org/wordprocessingml/2006/main" xmlns:m="http://schemas.openxmlformats.org/officeDocument/2006/math" xmlns:mc="http://schemas.openxmlformats.org/markup-compatibility/2006" xmlns:o="urn:schemas-microsoft-com:office:office" xmlns:r="http://schemas.openxmlformats.org/officeDocument/2006/relationships" xmlns:v="urn:schemas-microsoft-com:vml" xmlns:w10="urn:schemas-microsoft-com:office:word" xmlns:w14="http://schemas.microsoft.com/office/word/2010/wordml" xmlns:wne="http://schemas.microsoft.com/office/word/2006/wordml" xmlns:wp="http://schemas.openxmlformats.org/drawingml/2006/wordprocessingDrawing" xmlns:wp14="http://schemas.microsoft.com/office/word/2010/wordprocessingDrawing" xmlns:wpc="http://schemas.microsoft.com/office/word/2010/wordprocessingCanvas" xmlns:wpg="http://schemas.microsoft.com/office/word/2010/wordprocessingGroup" xmlns:wpi="http://schemas.microsoft.com/office/word/2010/wordprocessingInk" xmlns:wps="http://schemas.microsoft.com/office/word/2010/wordprocessingShape" mc:Ignorable="w14 wp14">
   <w:body>
     <w:tbl>
       <w:tblPr>
@@ -36,8 +36,6 @@
             <w:r>
               <w:t>${PICTURE}</w:t>
             </w:r>
-            <w:bookmarkStart w:id="0" w:name="_GoBack"/>
-            <w:bookmarkEnd w:id="0"/>
           </w:p>
         </w:tc>
         <w:tc>
@@ -393,7 +391,15 @@
     </w:p>
     <w:p>
       <w:r>
-        <w:t>${LANGUAGE_NAME} - ${LANGUAGE_LEVEL}</w:t>
+        <w:rPr>
+          <w:b/>
+        </w:rPr>
+        <w:t>${LANGUAGE_NAME}</w:t>
+      </w:r>
+      <w:bookmarkStart w:id="0" w:name="_GoBack"/>
+      <w:bookmarkEnd w:id="0"/>
+      <w:r>
+        <w:t> - ${LANGUAGE_LEVEL}</w:t>
       </w:r>
     </w:p>
     <w:p>

</xml_diff>